<commit_message>
90% work is finished on povestka
</commit_message>
<xml_diff>
--- a/povestka.docx
+++ b/povestka.docx
@@ -29,6 +29,9 @@
         <w:gridCol w:w="5613"/>
       </w:tblGrid>
       <w:tr>
+        <w:trPr>
+          <w:trHeight w:val="0"/>
+        </w:trPr>
         <w:tc>
           <w:tcPr>
             <w:tcW w:type="dxa" w:w="454"/>
@@ -121,11 +124,15 @@
         </w:tc>
       </w:tr>
       <w:tr>
+        <w:trPr>
+          <w:trHeight w:val="0"/>
+        </w:trPr>
         <w:tc>
           <w:tcPr>
             <w:tcW w:type="dxa" w:w="5613"/>
             <w:gridSpan w:val="5"/>
             <w:shd w:fill="808080"/>
+            <w:vAlign w:val="center"/>
           </w:tcPr>
           <w:p>
             <w:pPr>
@@ -143,10 +150,14 @@
         </w:tc>
       </w:tr>
       <w:tr>
+        <w:trPr>
+          <w:trHeight w:val="0"/>
+        </w:trPr>
         <w:tc>
           <w:tcPr>
             <w:tcW w:type="dxa" w:w="5613"/>
             <w:gridSpan w:val="5"/>
+            <w:shd w:fill="808080"/>
           </w:tcPr>
           <w:p>
             <w:pPr>
@@ -282,10 +293,14 @@
         </w:tc>
       </w:tr>
       <w:tr>
+        <w:trPr>
+          <w:trHeight w:val="0"/>
+        </w:trPr>
         <w:tc>
           <w:tcPr>
             <w:tcW w:type="dxa" w:w="5613"/>
             <w:gridSpan w:val="5"/>
+            <w:shd w:fill="808080"/>
           </w:tcPr>
           <w:p>
             <w:pPr>
@@ -538,10 +553,14 @@
         </w:tc>
       </w:tr>
       <w:tr>
+        <w:trPr>
+          <w:trHeight w:val="0"/>
+        </w:trPr>
         <w:tc>
           <w:tcPr>
             <w:tcW w:type="dxa" w:w="5613"/>
             <w:gridSpan w:val="5"/>
+            <w:shd w:fill="808080"/>
           </w:tcPr>
           <w:p>
             <w:pPr>
@@ -559,10 +578,14 @@
         </w:tc>
       </w:tr>
       <w:tr>
+        <w:trPr>
+          <w:trHeight w:val="0"/>
+        </w:trPr>
         <w:tc>
           <w:tcPr>
             <w:tcW w:type="dxa" w:w="5613"/>
             <w:gridSpan w:val="5"/>
+            <w:shd w:fill="808080"/>
           </w:tcPr>
           <w:p>
             <w:pPr>

</xml_diff>

<commit_message>
91% work is finished on povestka
</commit_message>
<xml_diff>
--- a/povestka.docx
+++ b/povestka.docx
@@ -225,7 +225,7 @@
               </w:rPr>
               <w:drawing>
                 <wp:inline xmlns:a="http://schemas.openxmlformats.org/drawingml/2006/main" xmlns:pic="http://schemas.openxmlformats.org/drawingml/2006/picture">
-                  <wp:extent cx="914400" cy="1219200"/>
+                  <wp:extent cx="914400" cy="1070975"/>
                   <wp:docPr id="1" name="Picture 1"/>
                   <wp:cNvGraphicFramePr>
                     <a:graphicFrameLocks noChangeAspect="1"/>
@@ -246,7 +246,7 @@
                         <pic:spPr>
                           <a:xfrm>
                             <a:off x="0" y="0"/>
-                            <a:ext cx="914400" cy="1219200"/>
+                            <a:ext cx="914400" cy="1070975"/>
                           </a:xfrm>
                           <a:prstGeom prst="rect"/>
                         </pic:spPr>
@@ -369,7 +369,7 @@
               </w:rPr>
               <w:drawing>
                 <wp:inline xmlns:a="http://schemas.openxmlformats.org/drawingml/2006/main" xmlns:pic="http://schemas.openxmlformats.org/drawingml/2006/picture">
-                  <wp:extent cx="914400" cy="1219200"/>
+                  <wp:extent cx="914400" cy="1070975"/>
                   <wp:docPr id="2" name="Picture 2"/>
                   <wp:cNvGraphicFramePr>
                     <a:graphicFrameLocks noChangeAspect="1"/>
@@ -390,7 +390,7 @@
                         <pic:spPr>
                           <a:xfrm>
                             <a:off x="0" y="0"/>
-                            <a:ext cx="914400" cy="1219200"/>
+                            <a:ext cx="914400" cy="1070975"/>
                           </a:xfrm>
                           <a:prstGeom prst="rect"/>
                         </pic:spPr>
@@ -486,7 +486,7 @@
               </w:rPr>
               <w:drawing>
                 <wp:inline xmlns:a="http://schemas.openxmlformats.org/drawingml/2006/main" xmlns:pic="http://schemas.openxmlformats.org/drawingml/2006/picture">
-                  <wp:extent cx="914400" cy="1219200"/>
+                  <wp:extent cx="914400" cy="1070975"/>
                   <wp:docPr id="3" name="Picture 3"/>
                   <wp:cNvGraphicFramePr>
                     <a:graphicFrameLocks noChangeAspect="1"/>
@@ -507,7 +507,7 @@
                         <pic:spPr>
                           <a:xfrm>
                             <a:off x="0" y="0"/>
-                            <a:ext cx="914400" cy="1219200"/>
+                            <a:ext cx="914400" cy="1070975"/>
                           </a:xfrm>
                           <a:prstGeom prst="rect"/>
                         </pic:spPr>
@@ -656,7 +656,7 @@
               </w:rPr>
               <w:drawing>
                 <wp:inline xmlns:a="http://schemas.openxmlformats.org/drawingml/2006/main" xmlns:pic="http://schemas.openxmlformats.org/drawingml/2006/picture">
-                  <wp:extent cx="914400" cy="1219200"/>
+                  <wp:extent cx="914400" cy="1070975"/>
                   <wp:docPr id="4" name="Picture 4"/>
                   <wp:cNvGraphicFramePr>
                     <a:graphicFrameLocks noChangeAspect="1"/>
@@ -677,7 +677,7 @@
                         <pic:spPr>
                           <a:xfrm>
                             <a:off x="0" y="0"/>
-                            <a:ext cx="914400" cy="1219200"/>
+                            <a:ext cx="914400" cy="1070975"/>
                           </a:xfrm>
                           <a:prstGeom prst="rect"/>
                         </pic:spPr>

</xml_diff>